<commit_message>
add details to chp 6
</commit_message>
<xml_diff>
--- a/background_syllabus.docx
+++ b/background_syllabus.docx
@@ -1164,14 +1164,7 @@
         <w:rPr>
           <w:rFonts w:eastAsia="Arial" w:cs="Arial"/>
         </w:rPr>
-        <w:t xml:space="preserve">session shall introduce </w:t>
-      </w:r>
-      <w:proofErr w:type="gramStart"/>
-      <w:r>
-        <w:rPr>
-          <w:rFonts w:eastAsia="Arial" w:cs="Arial"/>
-        </w:rPr>
-        <w:t>current stat</w:t>
+        <w:t>session shall introduce current stat</w:t>
       </w:r>
       <w:r>
         <w:rPr>
@@ -1179,7 +1172,6 @@
         </w:rPr>
         <w:t>us</w:t>
       </w:r>
-      <w:proofErr w:type="gramEnd"/>
       <w:r>
         <w:rPr>
           <w:rFonts w:eastAsia="Arial" w:cs="Arial"/>
@@ -1191,14 +1183,7 @@
           <w:rFonts w:eastAsia="Arial" w:cs="Arial"/>
           <w:bCs/>
         </w:rPr>
-        <w:t xml:space="preserve">artificial </w:t>
-      </w:r>
-      <w:r>
-        <w:rPr>
-          <w:rFonts w:eastAsia="Arial" w:cs="Arial"/>
-          <w:bCs/>
-        </w:rPr>
-        <w:t>intelligence</w:t>
+        <w:t>artificial intelligence</w:t>
       </w:r>
       <w:r>
         <w:rPr>
@@ -1226,27 +1211,13 @@
         <w:rPr>
           <w:rFonts w:eastAsia="Arial" w:cs="Arial"/>
         </w:rPr>
-        <w:t xml:space="preserve">We will also </w:t>
-      </w:r>
-      <w:proofErr w:type="gramStart"/>
-      <w:r>
-        <w:rPr>
-          <w:rFonts w:eastAsia="Arial" w:cs="Arial"/>
-        </w:rPr>
-        <w:t>take a</w:t>
+        <w:t>We will also take a</w:t>
       </w:r>
       <w:r>
         <w:rPr>
           <w:rFonts w:eastAsia="Arial" w:cs="Arial"/>
         </w:rPr>
-        <w:t xml:space="preserve"> look</w:t>
-      </w:r>
-      <w:proofErr w:type="gramEnd"/>
-      <w:r>
-        <w:rPr>
-          <w:rFonts w:eastAsia="Arial" w:cs="Arial"/>
-        </w:rPr>
-        <w:t xml:space="preserve"> into </w:t>
+        <w:t xml:space="preserve"> look into </w:t>
       </w:r>
       <w:r>
         <w:rPr>
@@ -1351,21 +1322,7 @@
         <w:rPr>
           <w:rFonts w:eastAsia="Arial" w:cs="Arial"/>
         </w:rPr>
-        <w:t xml:space="preserve">Once we cover the basic of statistical learning, we will </w:t>
-      </w:r>
-      <w:proofErr w:type="gramStart"/>
-      <w:r>
-        <w:rPr>
-          <w:rFonts w:eastAsia="Arial" w:cs="Arial"/>
-        </w:rPr>
-        <w:t>look into</w:t>
-      </w:r>
-      <w:proofErr w:type="gramEnd"/>
-      <w:r>
-        <w:rPr>
-          <w:rFonts w:eastAsia="Arial" w:cs="Arial"/>
-        </w:rPr>
-        <w:t xml:space="preserve"> the common ML algorithm used in today’s problem and compare it reusability in terms of flexibility and </w:t>
+        <w:t xml:space="preserve">Once we cover the basic of statistical learning, we will look into the common ML algorithm used in today’s problem and compare it reusability in terms of flexibility and </w:t>
       </w:r>
       <w:r>
         <w:t>interpretability.</w:t>
@@ -1424,6 +1381,13 @@
       <w:r>
         <w:rPr>
           <w:rFonts w:eastAsia="Arial" w:cs="Arial"/>
+          <w:b/>
+        </w:rPr>
+        <w:t xml:space="preserve"> Examples</w:t>
+      </w:r>
+      <w:r>
+        <w:rPr>
+          <w:rFonts w:eastAsia="Arial" w:cs="Arial"/>
         </w:rPr>
         <w:t xml:space="preserve">: </w:t>
       </w:r>
@@ -1514,6 +1478,13 @@
       <w:r>
         <w:rPr>
           <w:rFonts w:eastAsia="Arial" w:cs="Arial"/>
+          <w:b/>
+        </w:rPr>
+        <w:t xml:space="preserve"> &amp; Final Assessment</w:t>
+      </w:r>
+      <w:r>
+        <w:rPr>
+          <w:rFonts w:eastAsia="Arial" w:cs="Arial"/>
         </w:rPr>
         <w:t xml:space="preserve">: </w:t>
       </w:r>
@@ -1521,13 +1492,27 @@
         <w:rPr>
           <w:rFonts w:eastAsia="Arial" w:cs="Arial"/>
         </w:rPr>
-        <w:t>A brief look into how ML is implemented in production environment.</w:t>
+        <w:t xml:space="preserve">A brief look into how ML is implemented in production environment. </w:t>
       </w:r>
       <w:r>
         <w:rPr>
           <w:rFonts w:eastAsia="Arial" w:cs="Arial"/>
         </w:rPr>
-        <w:t xml:space="preserve"> </w:t>
+        <w:t>Final summary of the course will be given in the end.</w:t>
+      </w:r>
+    </w:p>
+    <w:p>
+      <w:pPr>
+        <w:jc w:val="both"/>
+        <w:rPr>
+          <w:rFonts w:eastAsia="Arial" w:cs="Arial"/>
+        </w:rPr>
+      </w:pPr>
+      <w:r>
+        <w:rPr>
+          <w:rFonts w:eastAsia="Arial" w:cs="Arial"/>
+        </w:rPr>
+        <w:t>Final Assessment will cover all aspects of class content.</w:t>
       </w:r>
     </w:p>
     <w:p>
@@ -1661,7 +1646,7 @@
                       </a:ln>
                       <a:extLst>
                         <a:ext uri="{909E8E84-426E-40dd-AFC4-6F175D3DCCD1}">
-                          <a14:hiddenFill xmlns:a14="http://schemas.microsoft.com/office/drawing/2010/main" xmlns:w="http://schemas.openxmlformats.org/wordprocessingml/2006/main" xmlns:w10="urn:schemas-microsoft-com:office:word" xmlns:v="urn:schemas-microsoft-com:vml" xmlns:o="urn:schemas-microsoft-com:office:office" xmlns:mv="urn:schemas-microsoft-com:mac:vml" xmlns:mo="http://schemas.microsoft.com/office/mac/office/2008/main" xmlns="">
+                          <a14:hiddenFill xmlns="" xmlns:mo="http://schemas.microsoft.com/office/mac/office/2008/main" xmlns:mv="urn:schemas-microsoft-com:mac:vml" xmlns:o="urn:schemas-microsoft-com:office:office" xmlns:v="urn:schemas-microsoft-com:vml" xmlns:w10="urn:schemas-microsoft-com:office:word" xmlns:w="http://schemas.openxmlformats.org/wordprocessingml/2006/main" xmlns:a14="http://schemas.microsoft.com/office/drawing/2010/main">
                             <a:noFill/>
                           </a14:hiddenFill>
                         </a:ext>
@@ -1680,7 +1665,7 @@
             </wp:anchor>
           </w:drawing>
         </mc:Choice>
-        <mc:Fallback xmlns:a14="http://schemas.microsoft.com/office/drawing/2010/main" xmlns:a="http://schemas.openxmlformats.org/drawingml/2006/main">
+        <mc:Fallback xmlns:a="http://schemas.openxmlformats.org/drawingml/2006/main" xmlns:a14="http://schemas.microsoft.com/office/drawing/2010/main">
           <w:pict>
             <v:line id="Straight Connector 13" style="position:absolute;z-index:251666432;visibility:visible;mso-wrap-style:square;mso-width-percent:0;mso-height-percent:0;mso-wrap-distance-left:9pt;mso-wrap-distance-top:0;mso-wrap-distance-right:9pt;mso-wrap-distance-bottom:0;mso-position-horizontal:absolute;mso-position-horizontal-relative:text;mso-position-vertical:absolute;mso-position-vertical-relative:text;mso-width-percent:0;mso-height-percent:0;mso-width-relative:page;mso-height-relative:page" o:spid="_x0000_s1026" from="-31.45pt,-2.6pt" to="456.85pt,-2.25pt" w14:anchorId="25240148" o:gfxdata="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"/>
           </w:pict>
@@ -2395,7 +2380,7 @@
                       </a:ln>
                       <a:extLst>
                         <a:ext uri="{909E8E84-426E-40dd-AFC4-6F175D3DCCD1}">
-                          <a14:hiddenFill xmlns:a14="http://schemas.microsoft.com/office/drawing/2010/main" xmlns:pic="http://schemas.openxmlformats.org/drawingml/2006/picture" xmlns:w="http://schemas.openxmlformats.org/wordprocessingml/2006/main" xmlns:w10="urn:schemas-microsoft-com:office:word" xmlns:v="urn:schemas-microsoft-com:vml" xmlns:o="urn:schemas-microsoft-com:office:office" xmlns:mv="urn:schemas-microsoft-com:mac:vml" xmlns:mo="http://schemas.microsoft.com/office/mac/office/2008/main" xmlns="">
+                          <a14:hiddenFill xmlns="" xmlns:mo="http://schemas.microsoft.com/office/mac/office/2008/main" xmlns:mv="urn:schemas-microsoft-com:mac:vml" xmlns:o="urn:schemas-microsoft-com:office:office" xmlns:v="urn:schemas-microsoft-com:vml" xmlns:w10="urn:schemas-microsoft-com:office:word" xmlns:w="http://schemas.openxmlformats.org/wordprocessingml/2006/main" xmlns:pic="http://schemas.openxmlformats.org/drawingml/2006/picture" xmlns:a14="http://schemas.microsoft.com/office/drawing/2010/main">
                             <a:noFill/>
                           </a14:hiddenFill>
                         </a:ext>
@@ -2414,7 +2399,7 @@
             </wp:anchor>
           </w:drawing>
         </mc:Choice>
-        <mc:Fallback xmlns:a14="http://schemas.microsoft.com/office/drawing/2010/main" xmlns:pic="http://schemas.openxmlformats.org/drawingml/2006/picture" xmlns:a="http://schemas.openxmlformats.org/drawingml/2006/main">
+        <mc:Fallback xmlns:a="http://schemas.openxmlformats.org/drawingml/2006/main" xmlns:pic="http://schemas.openxmlformats.org/drawingml/2006/picture" xmlns:a14="http://schemas.microsoft.com/office/drawing/2010/main">
           <w:pict>
             <v:line id="Straight Connector 11" style="position:absolute;z-index:251663360;visibility:visible;mso-wrap-style:square;mso-width-percent:0;mso-height-percent:0;mso-wrap-distance-left:9pt;mso-wrap-distance-top:0;mso-wrap-distance-right:9pt;mso-wrap-distance-bottom:0;mso-position-horizontal:absolute;mso-position-horizontal-relative:text;mso-position-vertical:absolute;mso-position-vertical-relative:text;mso-width-percent:0;mso-height-percent:0;mso-width-relative:page;mso-height-relative:page" o:spid="_x0000_s1026" from="-29pt,3.25pt" to="461pt,4.15pt" w14:anchorId="28481E4D" o:gfxdata="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"/>
           </w:pict>
@@ -6538,6 +6523,10 @@
 </file>
 
 <file path=customXml/item1.xml><?xml version="1.0" encoding="utf-8"?>
+<b:Sources xmlns:b="http://schemas.openxmlformats.org/officeDocument/2006/bibliography" xmlns="http://schemas.openxmlformats.org/officeDocument/2006/bibliography" SelectedStyle="\APASixthEditionOfficeOnline.xsl" StyleName="APA" Version="6"/>
+</file>
+
+<file path=customXml/item2.xml><?xml version="1.0" encoding="utf-8"?>
 <?mso-contentType ?>
 <FormTemplates xmlns="http://schemas.microsoft.com/sharepoint/v3/contenttype/forms">
   <Display>DocumentLibraryForm</Display>
@@ -6546,22 +6535,7 @@
 </FormTemplates>
 </file>
 
-<file path=customXml/item2.xml><?xml version="1.0" encoding="utf-8"?>
-<b:Sources xmlns:b="http://schemas.openxmlformats.org/officeDocument/2006/bibliography" xmlns="http://schemas.openxmlformats.org/officeDocument/2006/bibliography" SelectedStyle="\APASixthEditionOfficeOnline.xsl" StyleName="APA" Version="6"/>
-</file>
-
 <file path=customXml/item3.xml><?xml version="1.0" encoding="utf-8"?>
-<p:properties xmlns:p="http://schemas.microsoft.com/office/2006/metadata/properties" xmlns:xsi="http://www.w3.org/2001/XMLSchema-instance" xmlns:pc="http://schemas.microsoft.com/office/infopath/2007/PartnerControls">
-  <documentManagement>
-    <lcf76f155ced4ddcb4097134ff3c332f xmlns="c69c3834-0210-44f8-a162-8d56d417bf65">
-      <Terms xmlns="http://schemas.microsoft.com/office/infopath/2007/PartnerControls"/>
-    </lcf76f155ced4ddcb4097134ff3c332f>
-    <TaxCatchAll xmlns="3a12e199-ecd1-49fd-b07d-f892c105eeb6" xsi:nil="true"/>
-  </documentManagement>
-</p:properties>
-</file>
-
-<file path=customXml/item4.xml><?xml version="1.0" encoding="utf-8"?>
 <ct:contentTypeSchema xmlns:ct="http://schemas.microsoft.com/office/2006/metadata/contentType" xmlns:ma="http://schemas.microsoft.com/office/2006/metadata/properties/metaAttributes" ct:_="" ma:_="" ma:contentTypeName="Document" ma:contentTypeID="0x0101000C089002E595FA40966FD1B56E896683" ma:contentTypeVersion="16" ma:contentTypeDescription="Create a new document." ma:contentTypeScope="" ma:versionID="fef60df998571169e22988a2ca61e7d4">
   <xsd:schema xmlns:xsd="http://www.w3.org/2001/XMLSchema" xmlns:xs="http://www.w3.org/2001/XMLSchema" xmlns:p="http://schemas.microsoft.com/office/2006/metadata/properties" xmlns:ns2="c69c3834-0210-44f8-a162-8d56d417bf65" xmlns:ns3="3a12e199-ecd1-49fd-b07d-f892c105eeb6" targetNamespace="http://schemas.microsoft.com/office/2006/metadata/properties" ma:root="true" ma:fieldsID="b11648d5f9fc374b3fb06878231a19a8" ns2:_="" ns3:_="">
     <xsd:import namespace="c69c3834-0210-44f8-a162-8d56d417bf65"/>
@@ -6804,7 +6778,26 @@
 </ct:contentTypeSchema>
 </file>
 
+<file path=customXml/item4.xml><?xml version="1.0" encoding="utf-8"?>
+<p:properties xmlns:p="http://schemas.microsoft.com/office/2006/metadata/properties" xmlns:xsi="http://www.w3.org/2001/XMLSchema-instance" xmlns:pc="http://schemas.microsoft.com/office/infopath/2007/PartnerControls">
+  <documentManagement>
+    <lcf76f155ced4ddcb4097134ff3c332f xmlns="c69c3834-0210-44f8-a162-8d56d417bf65">
+      <Terms xmlns="http://schemas.microsoft.com/office/infopath/2007/PartnerControls"/>
+    </lcf76f155ced4ddcb4097134ff3c332f>
+    <TaxCatchAll xmlns="3a12e199-ecd1-49fd-b07d-f892c105eeb6" xsi:nil="true"/>
+  </documentManagement>
+</p:properties>
+</file>
+
 <file path=customXml/itemProps1.xml><?xml version="1.0" encoding="utf-8"?>
+<ds:datastoreItem xmlns:ds="http://schemas.openxmlformats.org/officeDocument/2006/customXml" ds:itemID="{B3DFECC6-1DE1-4145-8D5B-FCCE20AF38CD}">
+  <ds:schemaRefs>
+    <ds:schemaRef ds:uri="http://schemas.openxmlformats.org/officeDocument/2006/bibliography"/>
+  </ds:schemaRefs>
+</ds:datastoreItem>
+</file>
+
+<file path=customXml/itemProps2.xml><?xml version="1.0" encoding="utf-8"?>
 <ds:datastoreItem xmlns:ds="http://schemas.openxmlformats.org/officeDocument/2006/customXml" ds:itemID="{FF44ADB2-1259-435D-9499-18580B5DA4E2}">
   <ds:schemaRefs>
     <ds:schemaRef ds:uri="http://schemas.microsoft.com/sharepoint/v3/contenttype/forms"/>
@@ -6812,26 +6805,7 @@
 </ds:datastoreItem>
 </file>
 
-<file path=customXml/itemProps2.xml><?xml version="1.0" encoding="utf-8"?>
-<ds:datastoreItem xmlns:ds="http://schemas.openxmlformats.org/officeDocument/2006/customXml" ds:itemID="{B3DFECC6-1DE1-4145-8D5B-FCCE20AF38CD}">
-  <ds:schemaRefs>
-    <ds:schemaRef ds:uri="http://schemas.openxmlformats.org/officeDocument/2006/bibliography"/>
-  </ds:schemaRefs>
-</ds:datastoreItem>
-</file>
-
 <file path=customXml/itemProps3.xml><?xml version="1.0" encoding="utf-8"?>
-<ds:datastoreItem xmlns:ds="http://schemas.openxmlformats.org/officeDocument/2006/customXml" ds:itemID="{80EC586C-4021-4D86-BBC3-6BCF2E8FBF7D}">
-  <ds:schemaRefs>
-    <ds:schemaRef ds:uri="http://schemas.microsoft.com/office/2006/metadata/properties"/>
-    <ds:schemaRef ds:uri="http://schemas.microsoft.com/office/infopath/2007/PartnerControls"/>
-    <ds:schemaRef ds:uri="c69c3834-0210-44f8-a162-8d56d417bf65"/>
-    <ds:schemaRef ds:uri="3a12e199-ecd1-49fd-b07d-f892c105eeb6"/>
-  </ds:schemaRefs>
-</ds:datastoreItem>
-</file>
-
-<file path=customXml/itemProps4.xml><?xml version="1.0" encoding="utf-8"?>
 <ds:datastoreItem xmlns:ds="http://schemas.openxmlformats.org/officeDocument/2006/customXml" ds:itemID="{15CC4E06-7DAD-41B2-A489-4D9A78A425AD}">
   <ds:schemaRefs>
     <ds:schemaRef ds:uri="http://schemas.microsoft.com/office/2006/metadata/contentType"/>
@@ -6848,4 +6822,15 @@
     <ds:schemaRef ds:uri="http://schemas.microsoft.com/internal/obd"/>
   </ds:schemaRefs>
 </ds:datastoreItem>
+</file>
+
+<file path=customXml/itemProps4.xml><?xml version="1.0" encoding="utf-8"?>
+<ds:datastoreItem xmlns:ds="http://schemas.openxmlformats.org/officeDocument/2006/customXml" ds:itemID="{80EC586C-4021-4D86-BBC3-6BCF2E8FBF7D}">
+  <ds:schemaRefs>
+    <ds:schemaRef ds:uri="http://schemas.microsoft.com/office/2006/metadata/properties"/>
+    <ds:schemaRef ds:uri="http://schemas.microsoft.com/office/infopath/2007/PartnerControls"/>
+    <ds:schemaRef ds:uri="c69c3834-0210-44f8-a162-8d56d417bf65"/>
+    <ds:schemaRef ds:uri="3a12e199-ecd1-49fd-b07d-f892c105eeb6"/>
+  </ds:schemaRefs>
+</ds:datastoreItem>
 </file>
</xml_diff>